<commit_message>
Rapport update all columns
</commit_message>
<xml_diff>
--- a/Proftaak/Data Quality Rapport.docx
+++ b/Proftaak/Data Quality Rapport.docx
@@ -46,13 +46,6 @@
     </w:p>
     <w:p>
       <w:pPr>
-        <w:rPr>
-          <w:lang w:val="en-US"/>
-        </w:rPr>
-      </w:pPr>
-    </w:p>
-    <w:p>
-      <w:pPr>
         <w:pStyle w:val="Heading1"/>
         <w:rPr>
           <w:lang w:val="en-US"/>
@@ -563,6 +556,79 @@
           <w:lang w:val="en-US"/>
         </w:rPr>
       </w:pPr>
+      <w:r>
+        <w:rPr>
+          <w:b/>
+          <w:lang w:val="en-US"/>
+        </w:rPr>
+        <w:t xml:space="preserve">(VENDOR)_START_YEAR: </w:t>
+      </w:r>
+      <w:r>
+        <w:rPr>
+          <w:lang w:val="en-US"/>
+        </w:rPr>
+        <w:t>Values are varied between 1994 and 2015. When the value is missing (9999) the vendor was not used. All 9999 values can be replaced with 0.</w:t>
+      </w:r>
+    </w:p>
+    <w:p>
+      <w:pPr>
+        <w:tabs>
+          <w:tab w:val="left" w:pos="3030"/>
+        </w:tabs>
+        <w:rPr>
+          <w:lang w:val="en-US"/>
+        </w:rPr>
+      </w:pPr>
+      <w:r>
+        <w:rPr>
+          <w:b/>
+          <w:lang w:val="en-US"/>
+        </w:rPr>
+        <w:lastRenderedPageBreak/>
+        <w:t xml:space="preserve">(VENDOR)_END _YEAR: </w:t>
+      </w:r>
+      <w:r>
+        <w:rPr>
+          <w:lang w:val="en-US"/>
+        </w:rPr>
+        <w:t xml:space="preserve">The year the agency stopped using the vendor. This can either mean the vendor is never used or the vendor is still in use. If the vendor has never been used we can replace the value with 0, if the vendor is still in use we can replace it with </w:t>
+      </w:r>
+      <w:r>
+        <w:rPr>
+          <w:i/>
+          <w:lang w:val="en-US"/>
+        </w:rPr>
+        <w:t>Hight number or 1</w:t>
+      </w:r>
+      <w:r>
+        <w:rPr>
+          <w:lang w:val="en-US"/>
+        </w:rPr>
+        <w:t>.</w:t>
+      </w:r>
+    </w:p>
+    <w:p>
+      <w:pPr>
+        <w:tabs>
+          <w:tab w:val="left" w:pos="3030"/>
+        </w:tabs>
+        <w:rPr>
+          <w:lang w:val="en-US"/>
+        </w:rPr>
+      </w:pPr>
+      <w:r>
+        <w:rPr>
+          <w:b/>
+          <w:lang w:val="en-US"/>
+        </w:rPr>
+        <w:t xml:space="preserve">PL_BOUNDS/QUO_(UNIT): </w:t>
+      </w:r>
+      <w:r>
+        <w:rPr>
+          <w:lang w:val="en-US"/>
+        </w:rPr>
+        <w:t xml:space="preserve">Contains a lot of missing data, if the product is within the CL, all the PL columns should be 0, other way around is vice versa. All the 9999 values can be replaced with 0. </w:t>
+      </w:r>
       <w:bookmarkStart w:id="0" w:name="_GoBack"/>
       <w:bookmarkEnd w:id="0"/>
     </w:p>
@@ -577,7 +643,6 @@
         <w:rPr>
           <w:lang w:val="en-US"/>
         </w:rPr>
-        <w:lastRenderedPageBreak/>
         <w:t>Any other data preparation that you performed</w:t>
       </w:r>
     </w:p>

</xml_diff>